<commit_message>
Reorganized Folders & Documentation. Changed documentation to be consistent with project name
</commit_message>
<xml_diff>
--- a/Design Documentation/ECE411_Project_Proposal_Ideas.docx
+++ b/Design Documentation/ECE411_Project_Proposal_Ideas.docx
@@ -1,6 +1,6 @@
 
 <file path=word/document.xml><?xml version="1.0" encoding="utf-8"?>
-<w:document xmlns:wpc="http://schemas.microsoft.com/office/word/2010/wordprocessingCanvas" xmlns:mc="http://schemas.openxmlformats.org/markup-compatibility/2006" xmlns:o="urn:schemas-microsoft-com:office:office" xmlns:r="http://schemas.openxmlformats.org/officeDocument/2006/relationships" xmlns:m="http://schemas.openxmlformats.org/officeDocument/2006/math" xmlns:v="urn:schemas-microsoft-com:vml" xmlns:wp14="http://schemas.microsoft.com/office/word/2010/wordprocessingDrawing" xmlns:wp="http://schemas.openxmlformats.org/drawingml/2006/wordprocessingDrawing" xmlns:w10="urn:schemas-microsoft-com:office:word" xmlns:w="http://schemas.openxmlformats.org/wordprocessingml/2006/main" xmlns:w14="http://schemas.microsoft.com/office/word/2010/wordml" xmlns:wpg="http://schemas.microsoft.com/office/word/2010/wordprocessingGroup" xmlns:wpi="http://schemas.microsoft.com/office/word/2010/wordprocessingInk" xmlns:wne="http://schemas.microsoft.com/office/word/2006/wordml" xmlns:wps="http://schemas.microsoft.com/office/word/2010/wordprocessingShape" mc:Ignorable="w14 wp14">
+<w:document xmlns:wpc="http://schemas.microsoft.com/office/word/2010/wordprocessingCanvas" xmlns:cx="http://schemas.microsoft.com/office/drawing/2014/chartex" xmlns:cx1="http://schemas.microsoft.com/office/drawing/2015/9/8/chartex" xmlns:cx2="http://schemas.microsoft.com/office/drawing/2015/10/21/chartex" xmlns:cx3="http://schemas.microsoft.com/office/drawing/2016/5/9/chartex" xmlns:cx4="http://schemas.microsoft.com/office/drawing/2016/5/10/chartex" xmlns:cx5="http://schemas.microsoft.com/office/drawing/2016/5/11/chartex" xmlns:mc="http://schemas.openxmlformats.org/markup-compatibility/2006" xmlns:o="urn:schemas-microsoft-com:office:office" xmlns:r="http://schemas.openxmlformats.org/officeDocument/2006/relationships" xmlns:m="http://schemas.openxmlformats.org/officeDocument/2006/math" xmlns:v="urn:schemas-microsoft-com:vml" xmlns:wp14="http://schemas.microsoft.com/office/word/2010/wordprocessingDrawing" xmlns:wp="http://schemas.openxmlformats.org/drawingml/2006/wordprocessingDrawing" xmlns:w10="urn:schemas-microsoft-com:office:word" xmlns:w="http://schemas.openxmlformats.org/wordprocessingml/2006/main" xmlns:w14="http://schemas.microsoft.com/office/word/2010/wordml" xmlns:w15="http://schemas.microsoft.com/office/word/2012/wordml" xmlns:w16se="http://schemas.microsoft.com/office/word/2015/wordml/symex" xmlns:wpg="http://schemas.microsoft.com/office/word/2010/wordprocessingGroup" xmlns:wpi="http://schemas.microsoft.com/office/word/2010/wordprocessingInk" xmlns:wne="http://schemas.microsoft.com/office/word/2006/wordml" xmlns:wps="http://schemas.microsoft.com/office/word/2010/wordprocessingShape" mc:Ignorable="w14 w15 w16se wp14">
   <w:background w:color="FFFFFF"/>
   <w:body>
     <w:p>
@@ -57,7 +57,6 @@
       <w:pPr>
         <w:jc w:val="center"/>
       </w:pPr>
-      <w:proofErr w:type="gramStart"/>
       <w:r>
         <w:rPr>
           <w:rFonts w:ascii="Times New Roman" w:eastAsia="Times New Roman" w:hAnsi="Times New Roman" w:cs="Times New Roman"/>
@@ -66,7 +65,6 @@
         </w:rPr>
         <w:t>Aaron  Baker</w:t>
       </w:r>
-      <w:proofErr w:type="gramEnd"/>
     </w:p>
     <w:p>
       <w:pPr>
@@ -118,31 +116,7 @@
           <w:sz w:val="24"/>
           <w:szCs w:val="24"/>
         </w:rPr>
-        <w:t>The first idea we had was to create an RFID home identification system</w:t>
-      </w:r>
-      <w:r>
-        <w:rPr>
-          <w:rFonts w:ascii="Times New Roman" w:eastAsia="Times New Roman" w:hAnsi="Times New Roman" w:cs="Times New Roman"/>
-          <w:sz w:val="24"/>
-          <w:szCs w:val="24"/>
-        </w:rPr>
-        <w:t>. This project would consist of us creating a receiver PCB where it would be able to scan an RFID when someone with an RFID chip walks through the door. After the PCB receiver detects the ID (different for each user), the circuitry would communicate wirele</w:t>
-      </w:r>
-      <w:r>
-        <w:rPr>
-          <w:rFonts w:ascii="Times New Roman" w:eastAsia="Times New Roman" w:hAnsi="Times New Roman" w:cs="Times New Roman"/>
-          <w:sz w:val="24"/>
-          <w:szCs w:val="24"/>
-        </w:rPr>
-        <w:t>ssly with speakers and some light switches to communicate a custom “welcome home” message along with turning on the lights in the house. The receiver also senses the RFID when the user leaves the home and communicates a “good bye” message and turns off the</w:t>
-      </w:r>
-      <w:r>
-        <w:rPr>
-          <w:rFonts w:ascii="Times New Roman" w:eastAsia="Times New Roman" w:hAnsi="Times New Roman" w:cs="Times New Roman"/>
-          <w:sz w:val="24"/>
-          <w:szCs w:val="24"/>
-        </w:rPr>
-        <w:t xml:space="preserve"> lights in the home. </w:t>
+        <w:t xml:space="preserve">The first idea we had was to create an RFID home identification system. This project would consist of us creating a receiver PCB where it would be able to scan an RFID when someone with an RFID chip walks through the door. After the PCB receiver detects the ID (different for each user), the circuitry would communicate wirelessly with speakers and some light switches to communicate a custom “welcome home” message along with turning on the lights in the house. The receiver also senses the RFID when the user leaves the home and communicates a “good bye” message and turns off the lights in the home. </w:t>
       </w:r>
     </w:p>
     <w:p/>
@@ -164,15 +138,7 @@
           <w:sz w:val="24"/>
           <w:szCs w:val="24"/>
         </w:rPr>
-        <w:t>Another idea we conceived was a midi controlled “drum set.”  We would have multiple electronic pads that act as sensors, outputting data each time they are struck.  They would then be processed into midi data, which can then</w:t>
-      </w:r>
-      <w:r>
-        <w:rPr>
-          <w:rFonts w:ascii="Times New Roman" w:eastAsia="Times New Roman" w:hAnsi="Times New Roman" w:cs="Times New Roman"/>
-          <w:sz w:val="24"/>
-          <w:szCs w:val="24"/>
-        </w:rPr>
-        <w:t xml:space="preserve"> be output as drum samples.  We ultimately decided not to pursue this project due to the mechanical difficulties of creating a drum set.  The rocket avionics system also seemed more interesting to us.</w:t>
+        <w:t>Another idea we conceived was a midi controlled “drum set.”  We would have multiple electronic pads that act as sensors, outputting data each time they are struck.  They would then be processed into midi data, which can then be output as drum samples.  We ultimately decided not to pursue this project due to the mechanical difficulties of creating a drum set.  The rocket avionics system also seemed more interesting to us.</w:t>
       </w:r>
     </w:p>
     <w:p/>
@@ -194,23 +160,7 @@
           <w:sz w:val="24"/>
           <w:szCs w:val="24"/>
         </w:rPr>
-        <w:t>Yet another idea for the project was to desi</w:t>
-      </w:r>
-      <w:r>
-        <w:rPr>
-          <w:rFonts w:ascii="Times New Roman" w:eastAsia="Times New Roman" w:hAnsi="Times New Roman" w:cs="Times New Roman"/>
-          <w:sz w:val="24"/>
-          <w:szCs w:val="24"/>
-        </w:rPr>
-        <w:t>gn a shoe that could act as a guitar volume pedal. This would involve installing a flex sensor in the sole of a flexible shoe, and having a processor control the attenuation of a guitar signal through a voltage controlled volume control. In this, the senso</w:t>
-      </w:r>
-      <w:r>
-        <w:rPr>
-          <w:rFonts w:ascii="Times New Roman" w:eastAsia="Times New Roman" w:hAnsi="Times New Roman" w:cs="Times New Roman"/>
-          <w:sz w:val="24"/>
-          <w:szCs w:val="24"/>
-        </w:rPr>
-        <w:t>r is the flex sensor, and the output would be the variably attenuated guitar signal.</w:t>
+        <w:t>Yet another idea for the project was to design a shoe that could act as a guitar volume pedal. This would involve installing a flex sensor in the sole of a flexible shoe, and having a processor control the attenuation of a guitar signal through a voltage controlled volume control. In this, the sensor is the flex sensor, and the output would be the variably attenuated guitar signal.</w:t>
       </w:r>
     </w:p>
     <w:p/>
@@ -232,23 +182,7 @@
           <w:sz w:val="24"/>
           <w:szCs w:val="24"/>
         </w:rPr>
-        <w:t>The idea we decided on was a rocket avionics system for small model rockets.  After we design a working version, we plan to create sellable kits which others be</w:t>
-      </w:r>
-      <w:r>
-        <w:rPr>
-          <w:rFonts w:ascii="Times New Roman" w:eastAsia="Times New Roman" w:hAnsi="Times New Roman" w:cs="Times New Roman"/>
-          <w:sz w:val="24"/>
-          <w:szCs w:val="24"/>
-        </w:rPr>
-        <w:t xml:space="preserve">coming interested in amateur rocketry can use.  On the system, we will have sensors for attitude and acceleration during flight, which will be processed on board and stored in an SD card.  The system and card will be retrievable after flight, and can then </w:t>
-      </w:r>
-      <w:r>
-        <w:rPr>
-          <w:rFonts w:ascii="Times New Roman" w:eastAsia="Times New Roman" w:hAnsi="Times New Roman" w:cs="Times New Roman"/>
-          <w:sz w:val="24"/>
-          <w:szCs w:val="24"/>
-        </w:rPr>
-        <w:t>be processed on a computer and displayed visually.</w:t>
+        <w:t>The idea we decided on was a rocket avionics system for small model rockets.  After we design a working version, we plan to create sellable kits which others becoming interested in amateur rocketry can use.  On the system, we will have sensors for attitude and acceleration during flight, which will be processed on board and stored in an SD card.  The system and card will be retrievable after flight, and can then be processed on a computer and displayed visually.</w:t>
       </w:r>
     </w:p>
     <w:p>
@@ -282,8 +216,6 @@
       </w:pPr>
     </w:p>
     <w:p>
-      <w:bookmarkStart w:id="0" w:name="_GoBack"/>
-      <w:bookmarkEnd w:id="0"/>
       <w:r>
         <w:rPr>
           <w:rFonts w:ascii="Times New Roman" w:eastAsia="Times New Roman" w:hAnsi="Times New Roman" w:cs="Times New Roman"/>
@@ -1251,8 +1183,10 @@
                 <w:sz w:val="20"/>
                 <w:szCs w:val="20"/>
               </w:rPr>
-              <w:t>Rocket AV</w:t>
-            </w:r>
+              <w:t>Tiny Avionics</w:t>
+            </w:r>
+            <w:bookmarkStart w:id="0" w:name="_GoBack"/>
+            <w:bookmarkEnd w:id="0"/>
           </w:p>
         </w:tc>
         <w:tc>
@@ -1468,18 +1402,9 @@
           <w:sz w:val="20"/>
           <w:szCs w:val="20"/>
         </w:rPr>
-        <w:t>Weighted Overall Equation: 10-.6*(</w:t>
-      </w:r>
-      <w:proofErr w:type="gramStart"/>
-      <w:r>
-        <w:rPr>
-          <w:sz w:val="20"/>
-          <w:szCs w:val="20"/>
-        </w:rPr>
-        <w:t>AVERAGE(</w:t>
+        <w:t>Weighted Overall Equation: 10-.6*(AVERAGE(</w:t>
       </w:r>
       <w:proofErr w:type="spellStart"/>
-      <w:proofErr w:type="gramEnd"/>
       <w:r>
         <w:rPr>
           <w:sz w:val="20"/>
@@ -1507,7 +1432,7 @@
 </file>
 
 <file path=word/styles.xml><?xml version="1.0" encoding="utf-8"?>
-<w:styles xmlns:mc="http://schemas.openxmlformats.org/markup-compatibility/2006" xmlns:r="http://schemas.openxmlformats.org/officeDocument/2006/relationships" xmlns:w="http://schemas.openxmlformats.org/wordprocessingml/2006/main" xmlns:w14="http://schemas.microsoft.com/office/word/2010/wordml" mc:Ignorable="w14">
+<w:styles xmlns:mc="http://schemas.openxmlformats.org/markup-compatibility/2006" xmlns:r="http://schemas.openxmlformats.org/officeDocument/2006/relationships" xmlns:w="http://schemas.openxmlformats.org/wordprocessingml/2006/main" xmlns:w14="http://schemas.microsoft.com/office/word/2010/wordml" xmlns:w15="http://schemas.microsoft.com/office/word/2012/wordml" xmlns:w16se="http://schemas.microsoft.com/office/word/2015/wordml/symex" mc:Ignorable="w14 w15 w16se">
   <w:docDefaults>
     <w:rPrDefault>
       <w:rPr>
@@ -1524,144 +1449,381 @@
       </w:pPr>
     </w:pPrDefault>
   </w:docDefaults>
-  <w:latentStyles w:defLockedState="0" w:defUIPriority="99" w:defSemiHidden="1" w:defUnhideWhenUsed="1" w:defQFormat="0" w:count="267">
-    <w:lsdException w:name="Normal" w:semiHidden="0" w:uiPriority="0" w:unhideWhenUsed="0" w:qFormat="1"/>
-    <w:lsdException w:name="heading 1" w:semiHidden="0" w:uiPriority="9" w:unhideWhenUsed="0" w:qFormat="1"/>
-    <w:lsdException w:name="heading 2" w:uiPriority="9" w:qFormat="1"/>
-    <w:lsdException w:name="heading 3" w:uiPriority="9" w:qFormat="1"/>
-    <w:lsdException w:name="heading 4" w:uiPriority="9" w:qFormat="1"/>
-    <w:lsdException w:name="heading 5" w:uiPriority="9" w:qFormat="1"/>
-    <w:lsdException w:name="heading 6" w:uiPriority="9" w:qFormat="1"/>
-    <w:lsdException w:name="heading 7" w:uiPriority="9" w:qFormat="1"/>
-    <w:lsdException w:name="heading 8" w:uiPriority="9" w:qFormat="1"/>
-    <w:lsdException w:name="heading 9" w:uiPriority="9" w:qFormat="1"/>
-    <w:lsdException w:name="toc 1" w:uiPriority="39"/>
-    <w:lsdException w:name="toc 2" w:uiPriority="39"/>
-    <w:lsdException w:name="toc 3" w:uiPriority="39"/>
-    <w:lsdException w:name="toc 4" w:uiPriority="39"/>
-    <w:lsdException w:name="toc 5" w:uiPriority="39"/>
-    <w:lsdException w:name="toc 6" w:uiPriority="39"/>
-    <w:lsdException w:name="toc 7" w:uiPriority="39"/>
-    <w:lsdException w:name="toc 8" w:uiPriority="39"/>
-    <w:lsdException w:name="toc 9" w:uiPriority="39"/>
-    <w:lsdException w:name="caption" w:uiPriority="35" w:qFormat="1"/>
-    <w:lsdException w:name="Title" w:semiHidden="0" w:uiPriority="10" w:unhideWhenUsed="0" w:qFormat="1"/>
-    <w:lsdException w:name="Default Paragraph Font" w:uiPriority="1"/>
-    <w:lsdException w:name="Subtitle" w:semiHidden="0" w:uiPriority="11" w:unhideWhenUsed="0" w:qFormat="1"/>
-    <w:lsdException w:name="Strong" w:semiHidden="0" w:uiPriority="22" w:unhideWhenUsed="0" w:qFormat="1"/>
-    <w:lsdException w:name="Emphasis" w:semiHidden="0" w:uiPriority="20" w:unhideWhenUsed="0" w:qFormat="1"/>
-    <w:lsdException w:name="Table Grid" w:semiHidden="0" w:uiPriority="59" w:unhideWhenUsed="0"/>
-    <w:lsdException w:name="Placeholder Text" w:unhideWhenUsed="0"/>
-    <w:lsdException w:name="No Spacing" w:semiHidden="0" w:uiPriority="1" w:unhideWhenUsed="0" w:qFormat="1"/>
-    <w:lsdException w:name="Light Shading" w:semiHidden="0" w:uiPriority="60" w:unhideWhenUsed="0"/>
-    <w:lsdException w:name="Light List" w:semiHidden="0" w:uiPriority="61" w:unhideWhenUsed="0"/>
-    <w:lsdException w:name="Light Grid" w:semiHidden="0" w:uiPriority="62" w:unhideWhenUsed="0"/>
-    <w:lsdException w:name="Medium Shading 1" w:semiHidden="0" w:uiPriority="63" w:unhideWhenUsed="0"/>
-    <w:lsdException w:name="Medium Shading 2" w:semiHidden="0" w:uiPriority="64" w:unhideWhenUsed="0"/>
-    <w:lsdException w:name="Medium List 1" w:semiHidden="0" w:uiPriority="65" w:unhideWhenUsed="0"/>
-    <w:lsdException w:name="Medium List 2" w:semiHidden="0" w:uiPriority="66" w:unhideWhenUsed="0"/>
-    <w:lsdException w:name="Medium Grid 1" w:semiHidden="0" w:uiPriority="67" w:unhideWhenUsed="0"/>
-    <w:lsdException w:name="Medium Grid 2" w:semiHidden="0" w:uiPriority="68" w:unhideWhenUsed="0"/>
-    <w:lsdException w:name="Medium Grid 3" w:semiHidden="0" w:uiPriority="69" w:unhideWhenUsed="0"/>
-    <w:lsdException w:name="Dark List" w:semiHidden="0" w:uiPriority="70" w:unhideWhenUsed="0"/>
-    <w:lsdException w:name="Colorful Shading" w:semiHidden="0" w:uiPriority="71" w:unhideWhenUsed="0"/>
-    <w:lsdException w:name="Colorful List" w:semiHidden="0" w:uiPriority="72" w:unhideWhenUsed="0"/>
-    <w:lsdException w:name="Colorful Grid" w:semiHidden="0" w:uiPriority="73" w:unhideWhenUsed="0"/>
-    <w:lsdException w:name="Light Shading Accent 1" w:semiHidden="0" w:uiPriority="60" w:unhideWhenUsed="0"/>
-    <w:lsdException w:name="Light List Accent 1" w:semiHidden="0" w:uiPriority="61" w:unhideWhenUsed="0"/>
-    <w:lsdException w:name="Light Grid Accent 1" w:semiHidden="0" w:uiPriority="62" w:unhideWhenUsed="0"/>
-    <w:lsdException w:name="Medium Shading 1 Accent 1" w:semiHidden="0" w:uiPriority="63" w:unhideWhenUsed="0"/>
-    <w:lsdException w:name="Medium Shading 2 Accent 1" w:semiHidden="0" w:uiPriority="64" w:unhideWhenUsed="0"/>
-    <w:lsdException w:name="Medium List 1 Accent 1" w:semiHidden="0" w:uiPriority="65" w:unhideWhenUsed="0"/>
-    <w:lsdException w:name="Revision" w:unhideWhenUsed="0"/>
-    <w:lsdException w:name="List Paragraph" w:semiHidden="0" w:uiPriority="34" w:unhideWhenUsed="0" w:qFormat="1"/>
-    <w:lsdException w:name="Quote" w:semiHidden="0" w:uiPriority="29" w:unhideWhenUsed="0" w:qFormat="1"/>
-    <w:lsdException w:name="Intense Quote" w:semiHidden="0" w:uiPriority="30" w:unhideWhenUsed="0" w:qFormat="1"/>
-    <w:lsdException w:name="Medium List 2 Accent 1" w:semiHidden="0" w:uiPriority="66" w:unhideWhenUsed="0"/>
-    <w:lsdException w:name="Medium Grid 1 Accent 1" w:semiHidden="0" w:uiPriority="67" w:unhideWhenUsed="0"/>
-    <w:lsdException w:name="Medium Grid 2 Accent 1" w:semiHidden="0" w:uiPriority="68" w:unhideWhenUsed="0"/>
-    <w:lsdException w:name="Medium Grid 3 Accent 1" w:semiHidden="0" w:uiPriority="69" w:unhideWhenUsed="0"/>
-    <w:lsdException w:name="Dark List Accent 1" w:semiHidden="0" w:uiPriority="70" w:unhideWhenUsed="0"/>
-    <w:lsdException w:name="Colorful Shading Accent 1" w:semiHidden="0" w:uiPriority="71" w:unhideWhenUsed="0"/>
-    <w:lsdException w:name="Colorful List Accent 1" w:semiHidden="0" w:uiPriority="72" w:unhideWhenUsed="0"/>
-    <w:lsdException w:name="Colorful Grid Accent 1" w:semiHidden="0" w:uiPriority="73" w:unhideWhenUsed="0"/>
-    <w:lsdException w:name="Light Shading Accent 2" w:semiHidden="0" w:uiPriority="60" w:unhideWhenUsed="0"/>
-    <w:lsdException w:name="Light List Accent 2" w:semiHidden="0" w:uiPriority="61" w:unhideWhenUsed="0"/>
-    <w:lsdException w:name="Light Grid Accent 2" w:semiHidden="0" w:uiPriority="62" w:unhideWhenUsed="0"/>
-    <w:lsdException w:name="Medium Shading 1 Accent 2" w:semiHidden="0" w:uiPriority="63" w:unhideWhenUsed="0"/>
-    <w:lsdException w:name="Medium Shading 2 Accent 2" w:semiHidden="0" w:uiPriority="64" w:unhideWhenUsed="0"/>
-    <w:lsdException w:name="Medium List 1 Accent 2" w:semiHidden="0" w:uiPriority="65" w:unhideWhenUsed="0"/>
-    <w:lsdException w:name="Medium List 2 Accent 2" w:semiHidden="0" w:uiPriority="66" w:unhideWhenUsed="0"/>
-    <w:lsdException w:name="Medium Grid 1 Accent 2" w:semiHidden="0" w:uiPriority="67" w:unhideWhenUsed="0"/>
-    <w:lsdException w:name="Medium Grid 2 Accent 2" w:semiHidden="0" w:uiPriority="68" w:unhideWhenUsed="0"/>
-    <w:lsdException w:name="Medium Grid 3 Accent 2" w:semiHidden="0" w:uiPriority="69" w:unhideWhenUsed="0"/>
-    <w:lsdException w:name="Dark List Accent 2" w:semiHidden="0" w:uiPriority="70" w:unhideWhenUsed="0"/>
-    <w:lsdException w:name="Colorful Shading Accent 2" w:semiHidden="0" w:uiPriority="71" w:unhideWhenUsed="0"/>
-    <w:lsdException w:name="Colorful List Accent 2" w:semiHidden="0" w:uiPriority="72" w:unhideWhenUsed="0"/>
-    <w:lsdException w:name="Colorful Grid Accent 2" w:semiHidden="0" w:uiPriority="73" w:unhideWhenUsed="0"/>
-    <w:lsdException w:name="Light Shading Accent 3" w:semiHidden="0" w:uiPriority="60" w:unhideWhenUsed="0"/>
-    <w:lsdException w:name="Light List Accent 3" w:semiHidden="0" w:uiPriority="61" w:unhideWhenUsed="0"/>
-    <w:lsdException w:name="Light Grid Accent 3" w:semiHidden="0" w:uiPriority="62" w:unhideWhenUsed="0"/>
-    <w:lsdException w:name="Medium Shading 1 Accent 3" w:semiHidden="0" w:uiPriority="63" w:unhideWhenUsed="0"/>
-    <w:lsdException w:name="Medium Shading 2 Accent 3" w:semiHidden="0" w:uiPriority="64" w:unhideWhenUsed="0"/>
-    <w:lsdException w:name="Medium List 1 Accent 3" w:semiHidden="0" w:uiPriority="65" w:unhideWhenUsed="0"/>
-    <w:lsdException w:name="Medium List 2 Accent 3" w:semiHidden="0" w:uiPriority="66" w:unhideWhenUsed="0"/>
-    <w:lsdException w:name="Medium Grid 1 Accent 3" w:semiHidden="0" w:uiPriority="67" w:unhideWhenUsed="0"/>
-    <w:lsdException w:name="Medium Grid 2 Accent 3" w:semiHidden="0" w:uiPriority="68" w:unhideWhenUsed="0"/>
-    <w:lsdException w:name="Medium Grid 3 Accent 3" w:semiHidden="0" w:uiPriority="69" w:unhideWhenUsed="0"/>
-    <w:lsdException w:name="Dark List Accent 3" w:semiHidden="0" w:uiPriority="70" w:unhideWhenUsed="0"/>
-    <w:lsdException w:name="Colorful Shading Accent 3" w:semiHidden="0" w:uiPriority="71" w:unhideWhenUsed="0"/>
-    <w:lsdException w:name="Colorful List Accent 3" w:semiHidden="0" w:uiPriority="72" w:unhideWhenUsed="0"/>
-    <w:lsdException w:name="Colorful Grid Accent 3" w:semiHidden="0" w:uiPriority="73" w:unhideWhenUsed="0"/>
-    <w:lsdException w:name="Light Shading Accent 4" w:semiHidden="0" w:uiPriority="60" w:unhideWhenUsed="0"/>
-    <w:lsdException w:name="Light List Accent 4" w:semiHidden="0" w:uiPriority="61" w:unhideWhenUsed="0"/>
-    <w:lsdException w:name="Light Grid Accent 4" w:semiHidden="0" w:uiPriority="62" w:unhideWhenUsed="0"/>
-    <w:lsdException w:name="Medium Shading 1 Accent 4" w:semiHidden="0" w:uiPriority="63" w:unhideWhenUsed="0"/>
-    <w:lsdException w:name="Medium Shading 2 Accent 4" w:semiHidden="0" w:uiPriority="64" w:unhideWhenUsed="0"/>
-    <w:lsdException w:name="Medium List 1 Accent 4" w:semiHidden="0" w:uiPriority="65" w:unhideWhenUsed="0"/>
-    <w:lsdException w:name="Medium List 2 Accent 4" w:semiHidden="0" w:uiPriority="66" w:unhideWhenUsed="0"/>
-    <w:lsdException w:name="Medium Grid 1 Accent 4" w:semiHidden="0" w:uiPriority="67" w:unhideWhenUsed="0"/>
-    <w:lsdException w:name="Medium Grid 2 Accent 4" w:semiHidden="0" w:uiPriority="68" w:unhideWhenUsed="0"/>
-    <w:lsdException w:name="Medium Grid 3 Accent 4" w:semiHidden="0" w:uiPriority="69" w:unhideWhenUsed="0"/>
-    <w:lsdException w:name="Dark List Accent 4" w:semiHidden="0" w:uiPriority="70" w:unhideWhenUsed="0"/>
-    <w:lsdException w:name="Colorful Shading Accent 4" w:semiHidden="0" w:uiPriority="71" w:unhideWhenUsed="0"/>
-    <w:lsdException w:name="Colorful List Accent 4" w:semiHidden="0" w:uiPriority="72" w:unhideWhenUsed="0"/>
-    <w:lsdException w:name="Colorful Grid Accent 4" w:semiHidden="0" w:uiPriority="73" w:unhideWhenUsed="0"/>
-    <w:lsdException w:name="Light Shading Accent 5" w:semiHidden="0" w:uiPriority="60" w:unhideWhenUsed="0"/>
-    <w:lsdException w:name="Light List Accent 5" w:semiHidden="0" w:uiPriority="61" w:unhideWhenUsed="0"/>
-    <w:lsdException w:name="Light Grid Accent 5" w:semiHidden="0" w:uiPriority="62" w:unhideWhenUsed="0"/>
-    <w:lsdException w:name="Medium Shading 1 Accent 5" w:semiHidden="0" w:uiPriority="63" w:unhideWhenUsed="0"/>
-    <w:lsdException w:name="Medium Shading 2 Accent 5" w:semiHidden="0" w:uiPriority="64" w:unhideWhenUsed="0"/>
-    <w:lsdException w:name="Medium List 1 Accent 5" w:semiHidden="0" w:uiPriority="65" w:unhideWhenUsed="0"/>
-    <w:lsdException w:name="Medium List 2 Accent 5" w:semiHidden="0" w:uiPriority="66" w:unhideWhenUsed="0"/>
-    <w:lsdException w:name="Medium Grid 1 Accent 5" w:semiHidden="0" w:uiPriority="67" w:unhideWhenUsed="0"/>
-    <w:lsdException w:name="Medium Grid 2 Accent 5" w:semiHidden="0" w:uiPriority="68" w:unhideWhenUsed="0"/>
-    <w:lsdException w:name="Medium Grid 3 Accent 5" w:semiHidden="0" w:uiPriority="69" w:unhideWhenUsed="0"/>
-    <w:lsdException w:name="Dark List Accent 5" w:semiHidden="0" w:uiPriority="70" w:unhideWhenUsed="0"/>
-    <w:lsdException w:name="Colorful Shading Accent 5" w:semiHidden="0" w:uiPriority="71" w:unhideWhenUsed="0"/>
-    <w:lsdException w:name="Colorful List Accent 5" w:semiHidden="0" w:uiPriority="72" w:unhideWhenUsed="0"/>
-    <w:lsdException w:name="Colorful Grid Accent 5" w:semiHidden="0" w:uiPriority="73" w:unhideWhenUsed="0"/>
-    <w:lsdException w:name="Light Shading Accent 6" w:semiHidden="0" w:uiPriority="60" w:unhideWhenUsed="0"/>
-    <w:lsdException w:name="Light List Accent 6" w:semiHidden="0" w:uiPriority="61" w:unhideWhenUsed="0"/>
-    <w:lsdException w:name="Light Grid Accent 6" w:semiHidden="0" w:uiPriority="62" w:unhideWhenUsed="0"/>
-    <w:lsdException w:name="Medium Shading 1 Accent 6" w:semiHidden="0" w:uiPriority="63" w:unhideWhenUsed="0"/>
-    <w:lsdException w:name="Medium Shading 2 Accent 6" w:semiHidden="0" w:uiPriority="64" w:unhideWhenUsed="0"/>
-    <w:lsdException w:name="Medium List 1 Accent 6" w:semiHidden="0" w:uiPriority="65" w:unhideWhenUsed="0"/>
-    <w:lsdException w:name="Medium List 2 Accent 6" w:semiHidden="0" w:uiPriority="66" w:unhideWhenUsed="0"/>
-    <w:lsdException w:name="Medium Grid 1 Accent 6" w:semiHidden="0" w:uiPriority="67" w:unhideWhenUsed="0"/>
-    <w:lsdException w:name="Medium Grid 2 Accent 6" w:semiHidden="0" w:uiPriority="68" w:unhideWhenUsed="0"/>
-    <w:lsdException w:name="Medium Grid 3 Accent 6" w:semiHidden="0" w:uiPriority="69" w:unhideWhenUsed="0"/>
-    <w:lsdException w:name="Dark List Accent 6" w:semiHidden="0" w:uiPriority="70" w:unhideWhenUsed="0"/>
-    <w:lsdException w:name="Colorful Shading Accent 6" w:semiHidden="0" w:uiPriority="71" w:unhideWhenUsed="0"/>
-    <w:lsdException w:name="Colorful List Accent 6" w:semiHidden="0" w:uiPriority="72" w:unhideWhenUsed="0"/>
-    <w:lsdException w:name="Colorful Grid Accent 6" w:semiHidden="0" w:uiPriority="73" w:unhideWhenUsed="0"/>
-    <w:lsdException w:name="Subtle Emphasis" w:semiHidden="0" w:uiPriority="19" w:unhideWhenUsed="0" w:qFormat="1"/>
-    <w:lsdException w:name="Intense Emphasis" w:semiHidden="0" w:uiPriority="21" w:unhideWhenUsed="0" w:qFormat="1"/>
-    <w:lsdException w:name="Subtle Reference" w:semiHidden="0" w:uiPriority="31" w:unhideWhenUsed="0" w:qFormat="1"/>
-    <w:lsdException w:name="Intense Reference" w:semiHidden="0" w:uiPriority="32" w:unhideWhenUsed="0" w:qFormat="1"/>
-    <w:lsdException w:name="Book Title" w:semiHidden="0" w:uiPriority="33" w:unhideWhenUsed="0" w:qFormat="1"/>
-    <w:lsdException w:name="Bibliography" w:uiPriority="37"/>
-    <w:lsdException w:name="TOC Heading" w:uiPriority="39" w:qFormat="1"/>
+  <w:latentStyles w:defLockedState="0" w:defUIPriority="99" w:defSemiHidden="0" w:defUnhideWhenUsed="0" w:defQFormat="0" w:count="374">
+    <w:lsdException w:name="Normal" w:uiPriority="0" w:qFormat="1"/>
+    <w:lsdException w:name="heading 1" w:uiPriority="9" w:qFormat="1"/>
+    <w:lsdException w:name="heading 2" w:semiHidden="1" w:uiPriority="9" w:unhideWhenUsed="1" w:qFormat="1"/>
+    <w:lsdException w:name="heading 3" w:semiHidden="1" w:uiPriority="9" w:unhideWhenUsed="1" w:qFormat="1"/>
+    <w:lsdException w:name="heading 4" w:semiHidden="1" w:uiPriority="9" w:unhideWhenUsed="1" w:qFormat="1"/>
+    <w:lsdException w:name="heading 5" w:semiHidden="1" w:uiPriority="9" w:unhideWhenUsed="1" w:qFormat="1"/>
+    <w:lsdException w:name="heading 6" w:semiHidden="1" w:uiPriority="9" w:unhideWhenUsed="1" w:qFormat="1"/>
+    <w:lsdException w:name="heading 7" w:semiHidden="1" w:uiPriority="9" w:unhideWhenUsed="1" w:qFormat="1"/>
+    <w:lsdException w:name="heading 8" w:semiHidden="1" w:uiPriority="9" w:unhideWhenUsed="1" w:qFormat="1"/>
+    <w:lsdException w:name="heading 9" w:semiHidden="1" w:uiPriority="9" w:unhideWhenUsed="1" w:qFormat="1"/>
+    <w:lsdException w:name="index 1" w:semiHidden="1" w:unhideWhenUsed="1"/>
+    <w:lsdException w:name="index 2" w:semiHidden="1" w:unhideWhenUsed="1"/>
+    <w:lsdException w:name="index 3" w:semiHidden="1" w:unhideWhenUsed="1"/>
+    <w:lsdException w:name="index 4" w:semiHidden="1" w:unhideWhenUsed="1"/>
+    <w:lsdException w:name="index 5" w:semiHidden="1" w:unhideWhenUsed="1"/>
+    <w:lsdException w:name="index 6" w:semiHidden="1" w:unhideWhenUsed="1"/>
+    <w:lsdException w:name="index 7" w:semiHidden="1" w:unhideWhenUsed="1"/>
+    <w:lsdException w:name="index 8" w:semiHidden="1" w:unhideWhenUsed="1"/>
+    <w:lsdException w:name="index 9" w:semiHidden="1" w:unhideWhenUsed="1"/>
+    <w:lsdException w:name="toc 1" w:semiHidden="1" w:uiPriority="39" w:unhideWhenUsed="1"/>
+    <w:lsdException w:name="toc 2" w:semiHidden="1" w:uiPriority="39" w:unhideWhenUsed="1"/>
+    <w:lsdException w:name="toc 3" w:semiHidden="1" w:uiPriority="39" w:unhideWhenUsed="1"/>
+    <w:lsdException w:name="toc 4" w:semiHidden="1" w:uiPriority="39" w:unhideWhenUsed="1"/>
+    <w:lsdException w:name="toc 5" w:semiHidden="1" w:uiPriority="39" w:unhideWhenUsed="1"/>
+    <w:lsdException w:name="toc 6" w:semiHidden="1" w:uiPriority="39" w:unhideWhenUsed="1"/>
+    <w:lsdException w:name="toc 7" w:semiHidden="1" w:uiPriority="39" w:unhideWhenUsed="1"/>
+    <w:lsdException w:name="toc 8" w:semiHidden="1" w:uiPriority="39" w:unhideWhenUsed="1"/>
+    <w:lsdException w:name="toc 9" w:semiHidden="1" w:uiPriority="39" w:unhideWhenUsed="1"/>
+    <w:lsdException w:name="Normal Indent" w:semiHidden="1" w:unhideWhenUsed="1"/>
+    <w:lsdException w:name="footnote text" w:semiHidden="1" w:unhideWhenUsed="1"/>
+    <w:lsdException w:name="annotation text" w:semiHidden="1" w:unhideWhenUsed="1"/>
+    <w:lsdException w:name="header" w:semiHidden="1" w:unhideWhenUsed="1"/>
+    <w:lsdException w:name="footer" w:semiHidden="1" w:unhideWhenUsed="1"/>
+    <w:lsdException w:name="index heading" w:semiHidden="1" w:unhideWhenUsed="1"/>
+    <w:lsdException w:name="caption" w:semiHidden="1" w:uiPriority="35" w:unhideWhenUsed="1" w:qFormat="1"/>
+    <w:lsdException w:name="table of figures" w:semiHidden="1" w:unhideWhenUsed="1"/>
+    <w:lsdException w:name="envelope address" w:semiHidden="1" w:unhideWhenUsed="1"/>
+    <w:lsdException w:name="envelope return" w:semiHidden="1" w:unhideWhenUsed="1"/>
+    <w:lsdException w:name="footnote reference" w:semiHidden="1" w:unhideWhenUsed="1"/>
+    <w:lsdException w:name="annotation reference" w:semiHidden="1" w:unhideWhenUsed="1"/>
+    <w:lsdException w:name="line number" w:semiHidden="1" w:unhideWhenUsed="1"/>
+    <w:lsdException w:name="page number" w:semiHidden="1" w:unhideWhenUsed="1"/>
+    <w:lsdException w:name="endnote reference" w:semiHidden="1" w:unhideWhenUsed="1"/>
+    <w:lsdException w:name="endnote text" w:semiHidden="1" w:unhideWhenUsed="1"/>
+    <w:lsdException w:name="table of authorities" w:semiHidden="1" w:unhideWhenUsed="1"/>
+    <w:lsdException w:name="macro" w:semiHidden="1" w:unhideWhenUsed="1"/>
+    <w:lsdException w:name="toa heading" w:semiHidden="1" w:unhideWhenUsed="1"/>
+    <w:lsdException w:name="List" w:semiHidden="1" w:unhideWhenUsed="1"/>
+    <w:lsdException w:name="List Bullet" w:semiHidden="1" w:unhideWhenUsed="1"/>
+    <w:lsdException w:name="List Number" w:semiHidden="1" w:unhideWhenUsed="1"/>
+    <w:lsdException w:name="List 2" w:semiHidden="1" w:unhideWhenUsed="1"/>
+    <w:lsdException w:name="List 3" w:semiHidden="1" w:unhideWhenUsed="1"/>
+    <w:lsdException w:name="List 4" w:semiHidden="1" w:unhideWhenUsed="1"/>
+    <w:lsdException w:name="List 5" w:semiHidden="1" w:unhideWhenUsed="1"/>
+    <w:lsdException w:name="List Bullet 2" w:semiHidden="1" w:unhideWhenUsed="1"/>
+    <w:lsdException w:name="List Bullet 3" w:semiHidden="1" w:unhideWhenUsed="1"/>
+    <w:lsdException w:name="List Bullet 4" w:semiHidden="1" w:unhideWhenUsed="1"/>
+    <w:lsdException w:name="List Bullet 5" w:semiHidden="1" w:unhideWhenUsed="1"/>
+    <w:lsdException w:name="List Number 2" w:semiHidden="1" w:unhideWhenUsed="1"/>
+    <w:lsdException w:name="List Number 3" w:semiHidden="1" w:unhideWhenUsed="1"/>
+    <w:lsdException w:name="List Number 4" w:semiHidden="1" w:unhideWhenUsed="1"/>
+    <w:lsdException w:name="List Number 5" w:semiHidden="1" w:unhideWhenUsed="1"/>
+    <w:lsdException w:name="Title" w:uiPriority="10" w:qFormat="1"/>
+    <w:lsdException w:name="Closing" w:semiHidden="1" w:unhideWhenUsed="1"/>
+    <w:lsdException w:name="Signature" w:semiHidden="1" w:unhideWhenUsed="1"/>
+    <w:lsdException w:name="Default Paragraph Font" w:semiHidden="1" w:uiPriority="1" w:unhideWhenUsed="1"/>
+    <w:lsdException w:name="Body Text" w:semiHidden="1" w:unhideWhenUsed="1"/>
+    <w:lsdException w:name="Body Text Indent" w:semiHidden="1" w:unhideWhenUsed="1"/>
+    <w:lsdException w:name="List Continue" w:semiHidden="1" w:unhideWhenUsed="1"/>
+    <w:lsdException w:name="List Continue 2" w:semiHidden="1" w:unhideWhenUsed="1"/>
+    <w:lsdException w:name="List Continue 3" w:semiHidden="1" w:unhideWhenUsed="1"/>
+    <w:lsdException w:name="List Continue 4" w:semiHidden="1" w:unhideWhenUsed="1"/>
+    <w:lsdException w:name="List Continue 5" w:semiHidden="1" w:unhideWhenUsed="1"/>
+    <w:lsdException w:name="Message Header" w:semiHidden="1" w:unhideWhenUsed="1"/>
+    <w:lsdException w:name="Subtitle" w:uiPriority="11" w:qFormat="1"/>
+    <w:lsdException w:name="Salutation" w:semiHidden="1" w:unhideWhenUsed="1"/>
+    <w:lsdException w:name="Date" w:semiHidden="1" w:unhideWhenUsed="1"/>
+    <w:lsdException w:name="Body Text First Indent" w:semiHidden="1" w:unhideWhenUsed="1"/>
+    <w:lsdException w:name="Body Text First Indent 2" w:semiHidden="1" w:unhideWhenUsed="1"/>
+    <w:lsdException w:name="Note Heading" w:semiHidden="1" w:unhideWhenUsed="1"/>
+    <w:lsdException w:name="Body Text 2" w:semiHidden="1" w:unhideWhenUsed="1"/>
+    <w:lsdException w:name="Body Text 3" w:semiHidden="1" w:unhideWhenUsed="1"/>
+    <w:lsdException w:name="Body Text Indent 2" w:semiHidden="1" w:unhideWhenUsed="1"/>
+    <w:lsdException w:name="Body Text Indent 3" w:semiHidden="1" w:unhideWhenUsed="1"/>
+    <w:lsdException w:name="Block Text" w:semiHidden="1" w:unhideWhenUsed="1"/>
+    <w:lsdException w:name="Hyperlink" w:semiHidden="1" w:unhideWhenUsed="1"/>
+    <w:lsdException w:name="FollowedHyperlink" w:semiHidden="1" w:unhideWhenUsed="1"/>
+    <w:lsdException w:name="Strong" w:uiPriority="22" w:qFormat="1"/>
+    <w:lsdException w:name="Emphasis" w:uiPriority="20" w:qFormat="1"/>
+    <w:lsdException w:name="Document Map" w:semiHidden="1" w:unhideWhenUsed="1"/>
+    <w:lsdException w:name="Plain Text" w:semiHidden="1" w:unhideWhenUsed="1"/>
+    <w:lsdException w:name="E-mail Signature" w:semiHidden="1" w:unhideWhenUsed="1"/>
+    <w:lsdException w:name="HTML Top of Form" w:semiHidden="1" w:unhideWhenUsed="1"/>
+    <w:lsdException w:name="HTML Bottom of Form" w:semiHidden="1" w:unhideWhenUsed="1"/>
+    <w:lsdException w:name="Normal (Web)" w:semiHidden="1" w:unhideWhenUsed="1"/>
+    <w:lsdException w:name="HTML Acronym" w:semiHidden="1" w:unhideWhenUsed="1"/>
+    <w:lsdException w:name="HTML Address" w:semiHidden="1" w:unhideWhenUsed="1"/>
+    <w:lsdException w:name="HTML Cite" w:semiHidden="1" w:unhideWhenUsed="1"/>
+    <w:lsdException w:name="HTML Code" w:semiHidden="1" w:unhideWhenUsed="1"/>
+    <w:lsdException w:name="HTML Definition" w:semiHidden="1" w:unhideWhenUsed="1"/>
+    <w:lsdException w:name="HTML Keyboard" w:semiHidden="1" w:unhideWhenUsed="1"/>
+    <w:lsdException w:name="HTML Preformatted" w:semiHidden="1" w:unhideWhenUsed="1"/>
+    <w:lsdException w:name="HTML Sample" w:semiHidden="1" w:unhideWhenUsed="1"/>
+    <w:lsdException w:name="HTML Typewriter" w:semiHidden="1" w:unhideWhenUsed="1"/>
+    <w:lsdException w:name="HTML Variable" w:semiHidden="1" w:unhideWhenUsed="1"/>
+    <w:lsdException w:name="Normal Table" w:semiHidden="1" w:unhideWhenUsed="1"/>
+    <w:lsdException w:name="annotation subject" w:semiHidden="1" w:unhideWhenUsed="1"/>
+    <w:lsdException w:name="No List" w:semiHidden="1" w:unhideWhenUsed="1"/>
+    <w:lsdException w:name="Outline List 1" w:semiHidden="1" w:unhideWhenUsed="1"/>
+    <w:lsdException w:name="Outline List 2" w:semiHidden="1" w:unhideWhenUsed="1"/>
+    <w:lsdException w:name="Outline List 3" w:semiHidden="1" w:unhideWhenUsed="1"/>
+    <w:lsdException w:name="Table Simple 1" w:semiHidden="1" w:unhideWhenUsed="1"/>
+    <w:lsdException w:name="Table Simple 2" w:semiHidden="1" w:unhideWhenUsed="1"/>
+    <w:lsdException w:name="Table Simple 3" w:semiHidden="1" w:unhideWhenUsed="1"/>
+    <w:lsdException w:name="Table Classic 1" w:semiHidden="1" w:unhideWhenUsed="1"/>
+    <w:lsdException w:name="Table Classic 2" w:semiHidden="1" w:unhideWhenUsed="1"/>
+    <w:lsdException w:name="Table Classic 3" w:semiHidden="1" w:unhideWhenUsed="1"/>
+    <w:lsdException w:name="Table Classic 4" w:semiHidden="1" w:unhideWhenUsed="1"/>
+    <w:lsdException w:name="Table Colorful 1" w:semiHidden="1" w:unhideWhenUsed="1"/>
+    <w:lsdException w:name="Table Colorful 2" w:semiHidden="1" w:unhideWhenUsed="1"/>
+    <w:lsdException w:name="Table Colorful 3" w:semiHidden="1" w:unhideWhenUsed="1"/>
+    <w:lsdException w:name="Table Columns 1" w:semiHidden="1" w:unhideWhenUsed="1"/>
+    <w:lsdException w:name="Table Columns 2" w:semiHidden="1" w:unhideWhenUsed="1"/>
+    <w:lsdException w:name="Table Columns 3" w:semiHidden="1" w:unhideWhenUsed="1"/>
+    <w:lsdException w:name="Table Columns 4" w:semiHidden="1" w:unhideWhenUsed="1"/>
+    <w:lsdException w:name="Table Columns 5" w:semiHidden="1" w:unhideWhenUsed="1"/>
+    <w:lsdException w:name="Table Grid 1" w:semiHidden="1" w:unhideWhenUsed="1"/>
+    <w:lsdException w:name="Table Grid 2" w:semiHidden="1" w:unhideWhenUsed="1"/>
+    <w:lsdException w:name="Table Grid 3" w:semiHidden="1" w:unhideWhenUsed="1"/>
+    <w:lsdException w:name="Table Grid 4" w:semiHidden="1" w:unhideWhenUsed="1"/>
+    <w:lsdException w:name="Table Grid 5" w:semiHidden="1" w:unhideWhenUsed="1"/>
+    <w:lsdException w:name="Table Grid 6" w:semiHidden="1" w:unhideWhenUsed="1"/>
+    <w:lsdException w:name="Table Grid 7" w:semiHidden="1" w:unhideWhenUsed="1"/>
+    <w:lsdException w:name="Table Grid 8" w:semiHidden="1" w:unhideWhenUsed="1"/>
+    <w:lsdException w:name="Table List 1" w:semiHidden="1" w:unhideWhenUsed="1"/>
+    <w:lsdException w:name="Table List 2" w:semiHidden="1" w:unhideWhenUsed="1"/>
+    <w:lsdException w:name="Table List 3" w:semiHidden="1" w:unhideWhenUsed="1"/>
+    <w:lsdException w:name="Table List 4" w:semiHidden="1" w:unhideWhenUsed="1"/>
+    <w:lsdException w:name="Table List 5" w:semiHidden="1" w:unhideWhenUsed="1"/>
+    <w:lsdException w:name="Table List 6" w:semiHidden="1" w:unhideWhenUsed="1"/>
+    <w:lsdException w:name="Table List 7" w:semiHidden="1" w:unhideWhenUsed="1"/>
+    <w:lsdException w:name="Table List 8" w:semiHidden="1" w:unhideWhenUsed="1"/>
+    <w:lsdException w:name="Table 3D effects 1" w:semiHidden="1" w:unhideWhenUsed="1"/>
+    <w:lsdException w:name="Table 3D effects 2" w:semiHidden="1" w:unhideWhenUsed="1"/>
+    <w:lsdException w:name="Table 3D effects 3" w:semiHidden="1" w:unhideWhenUsed="1"/>
+    <w:lsdException w:name="Table Contemporary" w:semiHidden="1" w:unhideWhenUsed="1"/>
+    <w:lsdException w:name="Table Elegant" w:semiHidden="1" w:unhideWhenUsed="1"/>
+    <w:lsdException w:name="Table Professional" w:semiHidden="1" w:unhideWhenUsed="1"/>
+    <w:lsdException w:name="Table Subtle 1" w:semiHidden="1" w:unhideWhenUsed="1"/>
+    <w:lsdException w:name="Table Subtle 2" w:semiHidden="1" w:unhideWhenUsed="1"/>
+    <w:lsdException w:name="Table Web 1" w:semiHidden="1" w:unhideWhenUsed="1"/>
+    <w:lsdException w:name="Table Web 2" w:semiHidden="1" w:unhideWhenUsed="1"/>
+    <w:lsdException w:name="Table Web 3" w:semiHidden="1" w:unhideWhenUsed="1"/>
+    <w:lsdException w:name="Balloon Text" w:semiHidden="1" w:unhideWhenUsed="1"/>
+    <w:lsdException w:name="Table Grid" w:semiHidden="1" w:uiPriority="59" w:unhideWhenUsed="1"/>
+    <w:lsdException w:name="Table Theme" w:semiHidden="1" w:unhideWhenUsed="1"/>
+    <w:lsdException w:name="Placeholder Text" w:semiHidden="1"/>
+    <w:lsdException w:name="No Spacing" w:uiPriority="1" w:qFormat="1"/>
+    <w:lsdException w:name="Light Shading" w:uiPriority="60"/>
+    <w:lsdException w:name="Light List" w:uiPriority="61"/>
+    <w:lsdException w:name="Light Grid" w:uiPriority="62"/>
+    <w:lsdException w:name="Medium Shading 1" w:uiPriority="63"/>
+    <w:lsdException w:name="Medium Shading 2" w:uiPriority="64"/>
+    <w:lsdException w:name="Medium List 1" w:uiPriority="65"/>
+    <w:lsdException w:name="Medium List 2" w:uiPriority="66"/>
+    <w:lsdException w:name="Medium Grid 1" w:uiPriority="67"/>
+    <w:lsdException w:name="Medium Grid 2" w:uiPriority="68"/>
+    <w:lsdException w:name="Medium Grid 3" w:uiPriority="69"/>
+    <w:lsdException w:name="Dark List" w:uiPriority="70"/>
+    <w:lsdException w:name="Colorful Shading" w:uiPriority="71"/>
+    <w:lsdException w:name="Colorful List" w:uiPriority="72"/>
+    <w:lsdException w:name="Colorful Grid" w:uiPriority="73"/>
+    <w:lsdException w:name="Light Shading Accent 1" w:uiPriority="60"/>
+    <w:lsdException w:name="Light List Accent 1" w:uiPriority="61"/>
+    <w:lsdException w:name="Light Grid Accent 1" w:uiPriority="62"/>
+    <w:lsdException w:name="Medium Shading 1 Accent 1" w:uiPriority="63"/>
+    <w:lsdException w:name="Medium Shading 2 Accent 1" w:uiPriority="64"/>
+    <w:lsdException w:name="Medium List 1 Accent 1" w:uiPriority="65"/>
+    <w:lsdException w:name="Revision" w:semiHidden="1"/>
+    <w:lsdException w:name="List Paragraph" w:uiPriority="34" w:qFormat="1"/>
+    <w:lsdException w:name="Quote" w:uiPriority="29" w:qFormat="1"/>
+    <w:lsdException w:name="Intense Quote" w:uiPriority="30" w:qFormat="1"/>
+    <w:lsdException w:name="Medium List 2 Accent 1" w:uiPriority="66"/>
+    <w:lsdException w:name="Medium Grid 1 Accent 1" w:uiPriority="67"/>
+    <w:lsdException w:name="Medium Grid 2 Accent 1" w:uiPriority="68"/>
+    <w:lsdException w:name="Medium Grid 3 Accent 1" w:uiPriority="69"/>
+    <w:lsdException w:name="Dark List Accent 1" w:uiPriority="70"/>
+    <w:lsdException w:name="Colorful Shading Accent 1" w:uiPriority="71"/>
+    <w:lsdException w:name="Colorful List Accent 1" w:uiPriority="72"/>
+    <w:lsdException w:name="Colorful Grid Accent 1" w:uiPriority="73"/>
+    <w:lsdException w:name="Light Shading Accent 2" w:uiPriority="60"/>
+    <w:lsdException w:name="Light List Accent 2" w:uiPriority="61"/>
+    <w:lsdException w:name="Light Grid Accent 2" w:uiPriority="62"/>
+    <w:lsdException w:name="Medium Shading 1 Accent 2" w:uiPriority="63"/>
+    <w:lsdException w:name="Medium Shading 2 Accent 2" w:uiPriority="64"/>
+    <w:lsdException w:name="Medium List 1 Accent 2" w:uiPriority="65"/>
+    <w:lsdException w:name="Medium List 2 Accent 2" w:uiPriority="66"/>
+    <w:lsdException w:name="Medium Grid 1 Accent 2" w:uiPriority="67"/>
+    <w:lsdException w:name="Medium Grid 2 Accent 2" w:uiPriority="68"/>
+    <w:lsdException w:name="Medium Grid 3 Accent 2" w:uiPriority="69"/>
+    <w:lsdException w:name="Dark List Accent 2" w:uiPriority="70"/>
+    <w:lsdException w:name="Colorful Shading Accent 2" w:uiPriority="71"/>
+    <w:lsdException w:name="Colorful List Accent 2" w:uiPriority="72"/>
+    <w:lsdException w:name="Colorful Grid Accent 2" w:uiPriority="73"/>
+    <w:lsdException w:name="Light Shading Accent 3" w:uiPriority="60"/>
+    <w:lsdException w:name="Light List Accent 3" w:uiPriority="61"/>
+    <w:lsdException w:name="Light Grid Accent 3" w:uiPriority="62"/>
+    <w:lsdException w:name="Medium Shading 1 Accent 3" w:uiPriority="63"/>
+    <w:lsdException w:name="Medium Shading 2 Accent 3" w:uiPriority="64"/>
+    <w:lsdException w:name="Medium List 1 Accent 3" w:uiPriority="65"/>
+    <w:lsdException w:name="Medium List 2 Accent 3" w:uiPriority="66"/>
+    <w:lsdException w:name="Medium Grid 1 Accent 3" w:uiPriority="67"/>
+    <w:lsdException w:name="Medium Grid 2 Accent 3" w:uiPriority="68"/>
+    <w:lsdException w:name="Medium Grid 3 Accent 3" w:uiPriority="69"/>
+    <w:lsdException w:name="Dark List Accent 3" w:uiPriority="70"/>
+    <w:lsdException w:name="Colorful Shading Accent 3" w:uiPriority="71"/>
+    <w:lsdException w:name="Colorful List Accent 3" w:uiPriority="72"/>
+    <w:lsdException w:name="Colorful Grid Accent 3" w:uiPriority="73"/>
+    <w:lsdException w:name="Light Shading Accent 4" w:uiPriority="60"/>
+    <w:lsdException w:name="Light List Accent 4" w:uiPriority="61"/>
+    <w:lsdException w:name="Light Grid Accent 4" w:uiPriority="62"/>
+    <w:lsdException w:name="Medium Shading 1 Accent 4" w:uiPriority="63"/>
+    <w:lsdException w:name="Medium Shading 2 Accent 4" w:uiPriority="64"/>
+    <w:lsdException w:name="Medium List 1 Accent 4" w:uiPriority="65"/>
+    <w:lsdException w:name="Medium List 2 Accent 4" w:uiPriority="66"/>
+    <w:lsdException w:name="Medium Grid 1 Accent 4" w:uiPriority="67"/>
+    <w:lsdException w:name="Medium Grid 2 Accent 4" w:uiPriority="68"/>
+    <w:lsdException w:name="Medium Grid 3 Accent 4" w:uiPriority="69"/>
+    <w:lsdException w:name="Dark List Accent 4" w:uiPriority="70"/>
+    <w:lsdException w:name="Colorful Shading Accent 4" w:uiPriority="71"/>
+    <w:lsdException w:name="Colorful List Accent 4" w:uiPriority="72"/>
+    <w:lsdException w:name="Colorful Grid Accent 4" w:uiPriority="73"/>
+    <w:lsdException w:name="Light Shading Accent 5" w:uiPriority="60"/>
+    <w:lsdException w:name="Light List Accent 5" w:uiPriority="61"/>
+    <w:lsdException w:name="Light Grid Accent 5" w:uiPriority="62"/>
+    <w:lsdException w:name="Medium Shading 1 Accent 5" w:uiPriority="63"/>
+    <w:lsdException w:name="Medium Shading 2 Accent 5" w:uiPriority="64"/>
+    <w:lsdException w:name="Medium List 1 Accent 5" w:uiPriority="65"/>
+    <w:lsdException w:name="Medium List 2 Accent 5" w:uiPriority="66"/>
+    <w:lsdException w:name="Medium Grid 1 Accent 5" w:uiPriority="67"/>
+    <w:lsdException w:name="Medium Grid 2 Accent 5" w:uiPriority="68"/>
+    <w:lsdException w:name="Medium Grid 3 Accent 5" w:uiPriority="69"/>
+    <w:lsdException w:name="Dark List Accent 5" w:uiPriority="70"/>
+    <w:lsdException w:name="Colorful Shading Accent 5" w:uiPriority="71"/>
+    <w:lsdException w:name="Colorful List Accent 5" w:uiPriority="72"/>
+    <w:lsdException w:name="Colorful Grid Accent 5" w:uiPriority="73"/>
+    <w:lsdException w:name="Light Shading Accent 6" w:uiPriority="60"/>
+    <w:lsdException w:name="Light List Accent 6" w:uiPriority="61"/>
+    <w:lsdException w:name="Light Grid Accent 6" w:uiPriority="62"/>
+    <w:lsdException w:name="Medium Shading 1 Accent 6" w:uiPriority="63"/>
+    <w:lsdException w:name="Medium Shading 2 Accent 6" w:uiPriority="64"/>
+    <w:lsdException w:name="Medium List 1 Accent 6" w:uiPriority="65"/>
+    <w:lsdException w:name="Medium List 2 Accent 6" w:uiPriority="66"/>
+    <w:lsdException w:name="Medium Grid 1 Accent 6" w:uiPriority="67"/>
+    <w:lsdException w:name="Medium Grid 2 Accent 6" w:uiPriority="68"/>
+    <w:lsdException w:name="Medium Grid 3 Accent 6" w:uiPriority="69"/>
+    <w:lsdException w:name="Dark List Accent 6" w:uiPriority="70"/>
+    <w:lsdException w:name="Colorful Shading Accent 6" w:uiPriority="71"/>
+    <w:lsdException w:name="Colorful List Accent 6" w:uiPriority="72"/>
+    <w:lsdException w:name="Colorful Grid Accent 6" w:uiPriority="73"/>
+    <w:lsdException w:name="Subtle Emphasis" w:uiPriority="19" w:qFormat="1"/>
+    <w:lsdException w:name="Intense Emphasis" w:uiPriority="21" w:qFormat="1"/>
+    <w:lsdException w:name="Subtle Reference" w:uiPriority="31" w:qFormat="1"/>
+    <w:lsdException w:name="Intense Reference" w:uiPriority="32" w:qFormat="1"/>
+    <w:lsdException w:name="Book Title" w:uiPriority="33" w:qFormat="1"/>
+    <w:lsdException w:name="Bibliography" w:semiHidden="1" w:uiPriority="37" w:unhideWhenUsed="1"/>
+    <w:lsdException w:name="TOC Heading" w:semiHidden="1" w:uiPriority="39" w:unhideWhenUsed="1" w:qFormat="1"/>
+    <w:lsdException w:name="Plain Table 1" w:uiPriority="41"/>
+    <w:lsdException w:name="Plain Table 2" w:uiPriority="42"/>
+    <w:lsdException w:name="Plain Table 3" w:uiPriority="43"/>
+    <w:lsdException w:name="Plain Table 4" w:uiPriority="44"/>
+    <w:lsdException w:name="Plain Table 5" w:uiPriority="45"/>
+    <w:lsdException w:name="Grid Table Light" w:uiPriority="40"/>
+    <w:lsdException w:name="Grid Table 1 Light" w:uiPriority="46"/>
+    <w:lsdException w:name="Grid Table 2" w:uiPriority="47"/>
+    <w:lsdException w:name="Grid Table 3" w:uiPriority="48"/>
+    <w:lsdException w:name="Grid Table 4" w:uiPriority="49"/>
+    <w:lsdException w:name="Grid Table 5 Dark" w:uiPriority="50"/>
+    <w:lsdException w:name="Grid Table 6 Colorful" w:uiPriority="51"/>
+    <w:lsdException w:name="Grid Table 7 Colorful" w:uiPriority="52"/>
+    <w:lsdException w:name="Grid Table 1 Light Accent 1" w:uiPriority="46"/>
+    <w:lsdException w:name="Grid Table 2 Accent 1" w:uiPriority="47"/>
+    <w:lsdException w:name="Grid Table 3 Accent 1" w:uiPriority="48"/>
+    <w:lsdException w:name="Grid Table 4 Accent 1" w:uiPriority="49"/>
+    <w:lsdException w:name="Grid Table 5 Dark Accent 1" w:uiPriority="50"/>
+    <w:lsdException w:name="Grid Table 6 Colorful Accent 1" w:uiPriority="51"/>
+    <w:lsdException w:name="Grid Table 7 Colorful Accent 1" w:uiPriority="52"/>
+    <w:lsdException w:name="Grid Table 1 Light Accent 2" w:uiPriority="46"/>
+    <w:lsdException w:name="Grid Table 2 Accent 2" w:uiPriority="47"/>
+    <w:lsdException w:name="Grid Table 3 Accent 2" w:uiPriority="48"/>
+    <w:lsdException w:name="Grid Table 4 Accent 2" w:uiPriority="49"/>
+    <w:lsdException w:name="Grid Table 5 Dark Accent 2" w:uiPriority="50"/>
+    <w:lsdException w:name="Grid Table 6 Colorful Accent 2" w:uiPriority="51"/>
+    <w:lsdException w:name="Grid Table 7 Colorful Accent 2" w:uiPriority="52"/>
+    <w:lsdException w:name="Grid Table 1 Light Accent 3" w:uiPriority="46"/>
+    <w:lsdException w:name="Grid Table 2 Accent 3" w:uiPriority="47"/>
+    <w:lsdException w:name="Grid Table 3 Accent 3" w:uiPriority="48"/>
+    <w:lsdException w:name="Grid Table 4 Accent 3" w:uiPriority="49"/>
+    <w:lsdException w:name="Grid Table 5 Dark Accent 3" w:uiPriority="50"/>
+    <w:lsdException w:name="Grid Table 6 Colorful Accent 3" w:uiPriority="51"/>
+    <w:lsdException w:name="Grid Table 7 Colorful Accent 3" w:uiPriority="52"/>
+    <w:lsdException w:name="Grid Table 1 Light Accent 4" w:uiPriority="46"/>
+    <w:lsdException w:name="Grid Table 2 Accent 4" w:uiPriority="47"/>
+    <w:lsdException w:name="Grid Table 3 Accent 4" w:uiPriority="48"/>
+    <w:lsdException w:name="Grid Table 4 Accent 4" w:uiPriority="49"/>
+    <w:lsdException w:name="Grid Table 5 Dark Accent 4" w:uiPriority="50"/>
+    <w:lsdException w:name="Grid Table 6 Colorful Accent 4" w:uiPriority="51"/>
+    <w:lsdException w:name="Grid Table 7 Colorful Accent 4" w:uiPriority="52"/>
+    <w:lsdException w:name="Grid Table 1 Light Accent 5" w:uiPriority="46"/>
+    <w:lsdException w:name="Grid Table 2 Accent 5" w:uiPriority="47"/>
+    <w:lsdException w:name="Grid Table 3 Accent 5" w:uiPriority="48"/>
+    <w:lsdException w:name="Grid Table 4 Accent 5" w:uiPriority="49"/>
+    <w:lsdException w:name="Grid Table 5 Dark Accent 5" w:uiPriority="50"/>
+    <w:lsdException w:name="Grid Table 6 Colorful Accent 5" w:uiPriority="51"/>
+    <w:lsdException w:name="Grid Table 7 Colorful Accent 5" w:uiPriority="52"/>
+    <w:lsdException w:name="Grid Table 1 Light Accent 6" w:uiPriority="46"/>
+    <w:lsdException w:name="Grid Table 2 Accent 6" w:uiPriority="47"/>
+    <w:lsdException w:name="Grid Table 3 Accent 6" w:uiPriority="48"/>
+    <w:lsdException w:name="Grid Table 4 Accent 6" w:uiPriority="49"/>
+    <w:lsdException w:name="Grid Table 5 Dark Accent 6" w:uiPriority="50"/>
+    <w:lsdException w:name="Grid Table 6 Colorful Accent 6" w:uiPriority="51"/>
+    <w:lsdException w:name="Grid Table 7 Colorful Accent 6" w:uiPriority="52"/>
+    <w:lsdException w:name="List Table 1 Light" w:uiPriority="46"/>
+    <w:lsdException w:name="List Table 2" w:uiPriority="47"/>
+    <w:lsdException w:name="List Table 3" w:uiPriority="48"/>
+    <w:lsdException w:name="List Table 4" w:uiPriority="49"/>
+    <w:lsdException w:name="List Table 5 Dark" w:uiPriority="50"/>
+    <w:lsdException w:name="List Table 6 Colorful" w:uiPriority="51"/>
+    <w:lsdException w:name="List Table 7 Colorful" w:uiPriority="52"/>
+    <w:lsdException w:name="List Table 1 Light Accent 1" w:uiPriority="46"/>
+    <w:lsdException w:name="List Table 2 Accent 1" w:uiPriority="47"/>
+    <w:lsdException w:name="List Table 3 Accent 1" w:uiPriority="48"/>
+    <w:lsdException w:name="List Table 4 Accent 1" w:uiPriority="49"/>
+    <w:lsdException w:name="List Table 5 Dark Accent 1" w:uiPriority="50"/>
+    <w:lsdException w:name="List Table 6 Colorful Accent 1" w:uiPriority="51"/>
+    <w:lsdException w:name="List Table 7 Colorful Accent 1" w:uiPriority="52"/>
+    <w:lsdException w:name="List Table 1 Light Accent 2" w:uiPriority="46"/>
+    <w:lsdException w:name="List Table 2 Accent 2" w:uiPriority="47"/>
+    <w:lsdException w:name="List Table 3 Accent 2" w:uiPriority="48"/>
+    <w:lsdException w:name="List Table 4 Accent 2" w:uiPriority="49"/>
+    <w:lsdException w:name="List Table 5 Dark Accent 2" w:uiPriority="50"/>
+    <w:lsdException w:name="List Table 6 Colorful Accent 2" w:uiPriority="51"/>
+    <w:lsdException w:name="List Table 7 Colorful Accent 2" w:uiPriority="52"/>
+    <w:lsdException w:name="List Table 1 Light Accent 3" w:uiPriority="46"/>
+    <w:lsdException w:name="List Table 2 Accent 3" w:uiPriority="47"/>
+    <w:lsdException w:name="List Table 3 Accent 3" w:uiPriority="48"/>
+    <w:lsdException w:name="List Table 4 Accent 3" w:uiPriority="49"/>
+    <w:lsdException w:name="List Table 5 Dark Accent 3" w:uiPriority="50"/>
+    <w:lsdException w:name="List Table 6 Colorful Accent 3" w:uiPriority="51"/>
+    <w:lsdException w:name="List Table 7 Colorful Accent 3" w:uiPriority="52"/>
+    <w:lsdException w:name="List Table 1 Light Accent 4" w:uiPriority="46"/>
+    <w:lsdException w:name="List Table 2 Accent 4" w:uiPriority="47"/>
+    <w:lsdException w:name="List Table 3 Accent 4" w:uiPriority="48"/>
+    <w:lsdException w:name="List Table 4 Accent 4" w:uiPriority="49"/>
+    <w:lsdException w:name="List Table 5 Dark Accent 4" w:uiPriority="50"/>
+    <w:lsdException w:name="List Table 6 Colorful Accent 4" w:uiPriority="51"/>
+    <w:lsdException w:name="List Table 7 Colorful Accent 4" w:uiPriority="52"/>
+    <w:lsdException w:name="List Table 1 Light Accent 5" w:uiPriority="46"/>
+    <w:lsdException w:name="List Table 2 Accent 5" w:uiPriority="47"/>
+    <w:lsdException w:name="List Table 3 Accent 5" w:uiPriority="48"/>
+    <w:lsdException w:name="List Table 4 Accent 5" w:uiPriority="49"/>
+    <w:lsdException w:name="List Table 5 Dark Accent 5" w:uiPriority="50"/>
+    <w:lsdException w:name="List Table 6 Colorful Accent 5" w:uiPriority="51"/>
+    <w:lsdException w:name="List Table 7 Colorful Accent 5" w:uiPriority="52"/>
+    <w:lsdException w:name="List Table 1 Light Accent 6" w:uiPriority="46"/>
+    <w:lsdException w:name="List Table 2 Accent 6" w:uiPriority="47"/>
+    <w:lsdException w:name="List Table 3 Accent 6" w:uiPriority="48"/>
+    <w:lsdException w:name="List Table 4 Accent 6" w:uiPriority="49"/>
+    <w:lsdException w:name="List Table 5 Dark Accent 6" w:uiPriority="50"/>
+    <w:lsdException w:name="List Table 6 Colorful Accent 6" w:uiPriority="51"/>
+    <w:lsdException w:name="List Table 7 Colorful Accent 6" w:uiPriority="52"/>
+    <w:lsdException w:name="Mention" w:semiHidden="1" w:unhideWhenUsed="1"/>
+    <w:lsdException w:name="Smart Hyperlink" w:semiHidden="1" w:unhideWhenUsed="1"/>
+    <w:lsdException w:name="Hashtag" w:semiHidden="1" w:unhideWhenUsed="1"/>
   </w:latentStyles>
   <w:style w:type="paragraph" w:default="1" w:styleId="Normal">
     <w:name w:val="Normal"/>
@@ -1826,345 +1988,6 @@
     <w:tblPr>
       <w:tblStyleRowBandSize w:val="1"/>
       <w:tblStyleColBandSize w:val="1"/>
-      <w:tblInd w:w="0" w:type="dxa"/>
-      <w:tblCellMar>
-        <w:top w:w="0" w:type="dxa"/>
-        <w:left w:w="108" w:type="dxa"/>
-        <w:bottom w:w="0" w:type="dxa"/>
-        <w:right w:w="108" w:type="dxa"/>
-      </w:tblCellMar>
-    </w:tblPr>
-  </w:style>
-</w:styles>
-</file>
-
-<file path=word/stylesWithEffects.xml><?xml version="1.0" encoding="utf-8"?>
-<w:styles xmlns:wpc="http://schemas.microsoft.com/office/word/2010/wordprocessingCanvas" xmlns:mc="http://schemas.openxmlformats.org/markup-compatibility/2006" xmlns:o="urn:schemas-microsoft-com:office:office" xmlns:r="http://schemas.openxmlformats.org/officeDocument/2006/relationships" xmlns:m="http://schemas.openxmlformats.org/officeDocument/2006/math" xmlns:v="urn:schemas-microsoft-com:vml" xmlns:wp14="http://schemas.microsoft.com/office/word/2010/wordprocessingDrawing" xmlns:wp="http://schemas.openxmlformats.org/drawingml/2006/wordprocessingDrawing" xmlns:w10="urn:schemas-microsoft-com:office:word" xmlns:w="http://schemas.openxmlformats.org/wordprocessingml/2006/main" xmlns:w14="http://schemas.microsoft.com/office/word/2010/wordml" xmlns:wpg="http://schemas.microsoft.com/office/word/2010/wordprocessingGroup" xmlns:wpi="http://schemas.microsoft.com/office/word/2010/wordprocessingInk" xmlns:wne="http://schemas.microsoft.com/office/word/2006/wordml" xmlns:wps="http://schemas.microsoft.com/office/word/2010/wordprocessingShape" mc:Ignorable="w14 wp14">
-  <w:docDefaults>
-    <w:rPrDefault>
-      <w:rPr>
-        <w:rFonts w:ascii="Arial" w:eastAsia="Arial" w:hAnsi="Arial" w:cs="Arial"/>
-        <w:color w:val="000000"/>
-        <w:sz w:val="22"/>
-        <w:szCs w:val="22"/>
-        <w:lang w:val="en-US" w:eastAsia="en-US" w:bidi="ar-SA"/>
-      </w:rPr>
-    </w:rPrDefault>
-    <w:pPrDefault>
-      <w:pPr>
-        <w:spacing w:line="276" w:lineRule="auto"/>
-      </w:pPr>
-    </w:pPrDefault>
-  </w:docDefaults>
-  <w:latentStyles w:defLockedState="0" w:defUIPriority="99" w:defSemiHidden="1" w:defUnhideWhenUsed="1" w:defQFormat="0" w:count="267">
-    <w:lsdException w:name="Normal" w:semiHidden="0" w:uiPriority="0" w:unhideWhenUsed="0" w:qFormat="1"/>
-    <w:lsdException w:name="heading 1" w:semiHidden="0" w:uiPriority="9" w:unhideWhenUsed="0" w:qFormat="1"/>
-    <w:lsdException w:name="heading 2" w:uiPriority="9" w:qFormat="1"/>
-    <w:lsdException w:name="heading 3" w:uiPriority="9" w:qFormat="1"/>
-    <w:lsdException w:name="heading 4" w:uiPriority="9" w:qFormat="1"/>
-    <w:lsdException w:name="heading 5" w:uiPriority="9" w:qFormat="1"/>
-    <w:lsdException w:name="heading 6" w:uiPriority="9" w:qFormat="1"/>
-    <w:lsdException w:name="heading 7" w:uiPriority="9" w:qFormat="1"/>
-    <w:lsdException w:name="heading 8" w:uiPriority="9" w:qFormat="1"/>
-    <w:lsdException w:name="heading 9" w:uiPriority="9" w:qFormat="1"/>
-    <w:lsdException w:name="toc 1" w:uiPriority="39"/>
-    <w:lsdException w:name="toc 2" w:uiPriority="39"/>
-    <w:lsdException w:name="toc 3" w:uiPriority="39"/>
-    <w:lsdException w:name="toc 4" w:uiPriority="39"/>
-    <w:lsdException w:name="toc 5" w:uiPriority="39"/>
-    <w:lsdException w:name="toc 6" w:uiPriority="39"/>
-    <w:lsdException w:name="toc 7" w:uiPriority="39"/>
-    <w:lsdException w:name="toc 8" w:uiPriority="39"/>
-    <w:lsdException w:name="toc 9" w:uiPriority="39"/>
-    <w:lsdException w:name="caption" w:uiPriority="35" w:qFormat="1"/>
-    <w:lsdException w:name="Title" w:semiHidden="0" w:uiPriority="10" w:unhideWhenUsed="0" w:qFormat="1"/>
-    <w:lsdException w:name="Default Paragraph Font" w:uiPriority="1"/>
-    <w:lsdException w:name="Subtitle" w:semiHidden="0" w:uiPriority="11" w:unhideWhenUsed="0" w:qFormat="1"/>
-    <w:lsdException w:name="Strong" w:semiHidden="0" w:uiPriority="22" w:unhideWhenUsed="0" w:qFormat="1"/>
-    <w:lsdException w:name="Emphasis" w:semiHidden="0" w:uiPriority="20" w:unhideWhenUsed="0" w:qFormat="1"/>
-    <w:lsdException w:name="Table Grid" w:semiHidden="0" w:uiPriority="59" w:unhideWhenUsed="0"/>
-    <w:lsdException w:name="Placeholder Text" w:unhideWhenUsed="0"/>
-    <w:lsdException w:name="No Spacing" w:semiHidden="0" w:uiPriority="1" w:unhideWhenUsed="0" w:qFormat="1"/>
-    <w:lsdException w:name="Light Shading" w:semiHidden="0" w:uiPriority="60" w:unhideWhenUsed="0"/>
-    <w:lsdException w:name="Light List" w:semiHidden="0" w:uiPriority="61" w:unhideWhenUsed="0"/>
-    <w:lsdException w:name="Light Grid" w:semiHidden="0" w:uiPriority="62" w:unhideWhenUsed="0"/>
-    <w:lsdException w:name="Medium Shading 1" w:semiHidden="0" w:uiPriority="63" w:unhideWhenUsed="0"/>
-    <w:lsdException w:name="Medium Shading 2" w:semiHidden="0" w:uiPriority="64" w:unhideWhenUsed="0"/>
-    <w:lsdException w:name="Medium List 1" w:semiHidden="0" w:uiPriority="65" w:unhideWhenUsed="0"/>
-    <w:lsdException w:name="Medium List 2" w:semiHidden="0" w:uiPriority="66" w:unhideWhenUsed="0"/>
-    <w:lsdException w:name="Medium Grid 1" w:semiHidden="0" w:uiPriority="67" w:unhideWhenUsed="0"/>
-    <w:lsdException w:name="Medium Grid 2" w:semiHidden="0" w:uiPriority="68" w:unhideWhenUsed="0"/>
-    <w:lsdException w:name="Medium Grid 3" w:semiHidden="0" w:uiPriority="69" w:unhideWhenUsed="0"/>
-    <w:lsdException w:name="Dark List" w:semiHidden="0" w:uiPriority="70" w:unhideWhenUsed="0"/>
-    <w:lsdException w:name="Colorful Shading" w:semiHidden="0" w:uiPriority="71" w:unhideWhenUsed="0"/>
-    <w:lsdException w:name="Colorful List" w:semiHidden="0" w:uiPriority="72" w:unhideWhenUsed="0"/>
-    <w:lsdException w:name="Colorful Grid" w:semiHidden="0" w:uiPriority="73" w:unhideWhenUsed="0"/>
-    <w:lsdException w:name="Light Shading Accent 1" w:semiHidden="0" w:uiPriority="60" w:unhideWhenUsed="0"/>
-    <w:lsdException w:name="Light List Accent 1" w:semiHidden="0" w:uiPriority="61" w:unhideWhenUsed="0"/>
-    <w:lsdException w:name="Light Grid Accent 1" w:semiHidden="0" w:uiPriority="62" w:unhideWhenUsed="0"/>
-    <w:lsdException w:name="Medium Shading 1 Accent 1" w:semiHidden="0" w:uiPriority="63" w:unhideWhenUsed="0"/>
-    <w:lsdException w:name="Medium Shading 2 Accent 1" w:semiHidden="0" w:uiPriority="64" w:unhideWhenUsed="0"/>
-    <w:lsdException w:name="Medium List 1 Accent 1" w:semiHidden="0" w:uiPriority="65" w:unhideWhenUsed="0"/>
-    <w:lsdException w:name="Revision" w:unhideWhenUsed="0"/>
-    <w:lsdException w:name="List Paragraph" w:semiHidden="0" w:uiPriority="34" w:unhideWhenUsed="0" w:qFormat="1"/>
-    <w:lsdException w:name="Quote" w:semiHidden="0" w:uiPriority="29" w:unhideWhenUsed="0" w:qFormat="1"/>
-    <w:lsdException w:name="Intense Quote" w:semiHidden="0" w:uiPriority="30" w:unhideWhenUsed="0" w:qFormat="1"/>
-    <w:lsdException w:name="Medium List 2 Accent 1" w:semiHidden="0" w:uiPriority="66" w:unhideWhenUsed="0"/>
-    <w:lsdException w:name="Medium Grid 1 Accent 1" w:semiHidden="0" w:uiPriority="67" w:unhideWhenUsed="0"/>
-    <w:lsdException w:name="Medium Grid 2 Accent 1" w:semiHidden="0" w:uiPriority="68" w:unhideWhenUsed="0"/>
-    <w:lsdException w:name="Medium Grid 3 Accent 1" w:semiHidden="0" w:uiPriority="69" w:unhideWhenUsed="0"/>
-    <w:lsdException w:name="Dark List Accent 1" w:semiHidden="0" w:uiPriority="70" w:unhideWhenUsed="0"/>
-    <w:lsdException w:name="Colorful Shading Accent 1" w:semiHidden="0" w:uiPriority="71" w:unhideWhenUsed="0"/>
-    <w:lsdException w:name="Colorful List Accent 1" w:semiHidden="0" w:uiPriority="72" w:unhideWhenUsed="0"/>
-    <w:lsdException w:name="Colorful Grid Accent 1" w:semiHidden="0" w:uiPriority="73" w:unhideWhenUsed="0"/>
-    <w:lsdException w:name="Light Shading Accent 2" w:semiHidden="0" w:uiPriority="60" w:unhideWhenUsed="0"/>
-    <w:lsdException w:name="Light List Accent 2" w:semiHidden="0" w:uiPriority="61" w:unhideWhenUsed="0"/>
-    <w:lsdException w:name="Light Grid Accent 2" w:semiHidden="0" w:uiPriority="62" w:unhideWhenUsed="0"/>
-    <w:lsdException w:name="Medium Shading 1 Accent 2" w:semiHidden="0" w:uiPriority="63" w:unhideWhenUsed="0"/>
-    <w:lsdException w:name="Medium Shading 2 Accent 2" w:semiHidden="0" w:uiPriority="64" w:unhideWhenUsed="0"/>
-    <w:lsdException w:name="Medium List 1 Accent 2" w:semiHidden="0" w:uiPriority="65" w:unhideWhenUsed="0"/>
-    <w:lsdException w:name="Medium List 2 Accent 2" w:semiHidden="0" w:uiPriority="66" w:unhideWhenUsed="0"/>
-    <w:lsdException w:name="Medium Grid 1 Accent 2" w:semiHidden="0" w:uiPriority="67" w:unhideWhenUsed="0"/>
-    <w:lsdException w:name="Medium Grid 2 Accent 2" w:semiHidden="0" w:uiPriority="68" w:unhideWhenUsed="0"/>
-    <w:lsdException w:name="Medium Grid 3 Accent 2" w:semiHidden="0" w:uiPriority="69" w:unhideWhenUsed="0"/>
-    <w:lsdException w:name="Dark List Accent 2" w:semiHidden="0" w:uiPriority="70" w:unhideWhenUsed="0"/>
-    <w:lsdException w:name="Colorful Shading Accent 2" w:semiHidden="0" w:uiPriority="71" w:unhideWhenUsed="0"/>
-    <w:lsdException w:name="Colorful List Accent 2" w:semiHidden="0" w:uiPriority="72" w:unhideWhenUsed="0"/>
-    <w:lsdException w:name="Colorful Grid Accent 2" w:semiHidden="0" w:uiPriority="73" w:unhideWhenUsed="0"/>
-    <w:lsdException w:name="Light Shading Accent 3" w:semiHidden="0" w:uiPriority="60" w:unhideWhenUsed="0"/>
-    <w:lsdException w:name="Light List Accent 3" w:semiHidden="0" w:uiPriority="61" w:unhideWhenUsed="0"/>
-    <w:lsdException w:name="Light Grid Accent 3" w:semiHidden="0" w:uiPriority="62" w:unhideWhenUsed="0"/>
-    <w:lsdException w:name="Medium Shading 1 Accent 3" w:semiHidden="0" w:uiPriority="63" w:unhideWhenUsed="0"/>
-    <w:lsdException w:name="Medium Shading 2 Accent 3" w:semiHidden="0" w:uiPriority="64" w:unhideWhenUsed="0"/>
-    <w:lsdException w:name="Medium List 1 Accent 3" w:semiHidden="0" w:uiPriority="65" w:unhideWhenUsed="0"/>
-    <w:lsdException w:name="Medium List 2 Accent 3" w:semiHidden="0" w:uiPriority="66" w:unhideWhenUsed="0"/>
-    <w:lsdException w:name="Medium Grid 1 Accent 3" w:semiHidden="0" w:uiPriority="67" w:unhideWhenUsed="0"/>
-    <w:lsdException w:name="Medium Grid 2 Accent 3" w:semiHidden="0" w:uiPriority="68" w:unhideWhenUsed="0"/>
-    <w:lsdException w:name="Medium Grid 3 Accent 3" w:semiHidden="0" w:uiPriority="69" w:unhideWhenUsed="0"/>
-    <w:lsdException w:name="Dark List Accent 3" w:semiHidden="0" w:uiPriority="70" w:unhideWhenUsed="0"/>
-    <w:lsdException w:name="Colorful Shading Accent 3" w:semiHidden="0" w:uiPriority="71" w:unhideWhenUsed="0"/>
-    <w:lsdException w:name="Colorful List Accent 3" w:semiHidden="0" w:uiPriority="72" w:unhideWhenUsed="0"/>
-    <w:lsdException w:name="Colorful Grid Accent 3" w:semiHidden="0" w:uiPriority="73" w:unhideWhenUsed="0"/>
-    <w:lsdException w:name="Light Shading Accent 4" w:semiHidden="0" w:uiPriority="60" w:unhideWhenUsed="0"/>
-    <w:lsdException w:name="Light List Accent 4" w:semiHidden="0" w:uiPriority="61" w:unhideWhenUsed="0"/>
-    <w:lsdException w:name="Light Grid Accent 4" w:semiHidden="0" w:uiPriority="62" w:unhideWhenUsed="0"/>
-    <w:lsdException w:name="Medium Shading 1 Accent 4" w:semiHidden="0" w:uiPriority="63" w:unhideWhenUsed="0"/>
-    <w:lsdException w:name="Medium Shading 2 Accent 4" w:semiHidden="0" w:uiPriority="64" w:unhideWhenUsed="0"/>
-    <w:lsdException w:name="Medium List 1 Accent 4" w:semiHidden="0" w:uiPriority="65" w:unhideWhenUsed="0"/>
-    <w:lsdException w:name="Medium List 2 Accent 4" w:semiHidden="0" w:uiPriority="66" w:unhideWhenUsed="0"/>
-    <w:lsdException w:name="Medium Grid 1 Accent 4" w:semiHidden="0" w:uiPriority="67" w:unhideWhenUsed="0"/>
-    <w:lsdException w:name="Medium Grid 2 Accent 4" w:semiHidden="0" w:uiPriority="68" w:unhideWhenUsed="0"/>
-    <w:lsdException w:name="Medium Grid 3 Accent 4" w:semiHidden="0" w:uiPriority="69" w:unhideWhenUsed="0"/>
-    <w:lsdException w:name="Dark List Accent 4" w:semiHidden="0" w:uiPriority="70" w:unhideWhenUsed="0"/>
-    <w:lsdException w:name="Colorful Shading Accent 4" w:semiHidden="0" w:uiPriority="71" w:unhideWhenUsed="0"/>
-    <w:lsdException w:name="Colorful List Accent 4" w:semiHidden="0" w:uiPriority="72" w:unhideWhenUsed="0"/>
-    <w:lsdException w:name="Colorful Grid Accent 4" w:semiHidden="0" w:uiPriority="73" w:unhideWhenUsed="0"/>
-    <w:lsdException w:name="Light Shading Accent 5" w:semiHidden="0" w:uiPriority="60" w:unhideWhenUsed="0"/>
-    <w:lsdException w:name="Light List Accent 5" w:semiHidden="0" w:uiPriority="61" w:unhideWhenUsed="0"/>
-    <w:lsdException w:name="Light Grid Accent 5" w:semiHidden="0" w:uiPriority="62" w:unhideWhenUsed="0"/>
-    <w:lsdException w:name="Medium Shading 1 Accent 5" w:semiHidden="0" w:uiPriority="63" w:unhideWhenUsed="0"/>
-    <w:lsdException w:name="Medium Shading 2 Accent 5" w:semiHidden="0" w:uiPriority="64" w:unhideWhenUsed="0"/>
-    <w:lsdException w:name="Medium List 1 Accent 5" w:semiHidden="0" w:uiPriority="65" w:unhideWhenUsed="0"/>
-    <w:lsdException w:name="Medium List 2 Accent 5" w:semiHidden="0" w:uiPriority="66" w:unhideWhenUsed="0"/>
-    <w:lsdException w:name="Medium Grid 1 Accent 5" w:semiHidden="0" w:uiPriority="67" w:unhideWhenUsed="0"/>
-    <w:lsdException w:name="Medium Grid 2 Accent 5" w:semiHidden="0" w:uiPriority="68" w:unhideWhenUsed="0"/>
-    <w:lsdException w:name="Medium Grid 3 Accent 5" w:semiHidden="0" w:uiPriority="69" w:unhideWhenUsed="0"/>
-    <w:lsdException w:name="Dark List Accent 5" w:semiHidden="0" w:uiPriority="70" w:unhideWhenUsed="0"/>
-    <w:lsdException w:name="Colorful Shading Accent 5" w:semiHidden="0" w:uiPriority="71" w:unhideWhenUsed="0"/>
-    <w:lsdException w:name="Colorful List Accent 5" w:semiHidden="0" w:uiPriority="72" w:unhideWhenUsed="0"/>
-    <w:lsdException w:name="Colorful Grid Accent 5" w:semiHidden="0" w:uiPriority="73" w:unhideWhenUsed="0"/>
-    <w:lsdException w:name="Light Shading Accent 6" w:semiHidden="0" w:uiPriority="60" w:unhideWhenUsed="0"/>
-    <w:lsdException w:name="Light List Accent 6" w:semiHidden="0" w:uiPriority="61" w:unhideWhenUsed="0"/>
-    <w:lsdException w:name="Light Grid Accent 6" w:semiHidden="0" w:uiPriority="62" w:unhideWhenUsed="0"/>
-    <w:lsdException w:name="Medium Shading 1 Accent 6" w:semiHidden="0" w:uiPriority="63" w:unhideWhenUsed="0"/>
-    <w:lsdException w:name="Medium Shading 2 Accent 6" w:semiHidden="0" w:uiPriority="64" w:unhideWhenUsed="0"/>
-    <w:lsdException w:name="Medium List 1 Accent 6" w:semiHidden="0" w:uiPriority="65" w:unhideWhenUsed="0"/>
-    <w:lsdException w:name="Medium List 2 Accent 6" w:semiHidden="0" w:uiPriority="66" w:unhideWhenUsed="0"/>
-    <w:lsdException w:name="Medium Grid 1 Accent 6" w:semiHidden="0" w:uiPriority="67" w:unhideWhenUsed="0"/>
-    <w:lsdException w:name="Medium Grid 2 Accent 6" w:semiHidden="0" w:uiPriority="68" w:unhideWhenUsed="0"/>
-    <w:lsdException w:name="Medium Grid 3 Accent 6" w:semiHidden="0" w:uiPriority="69" w:unhideWhenUsed="0"/>
-    <w:lsdException w:name="Dark List Accent 6" w:semiHidden="0" w:uiPriority="70" w:unhideWhenUsed="0"/>
-    <w:lsdException w:name="Colorful Shading Accent 6" w:semiHidden="0" w:uiPriority="71" w:unhideWhenUsed="0"/>
-    <w:lsdException w:name="Colorful List Accent 6" w:semiHidden="0" w:uiPriority="72" w:unhideWhenUsed="0"/>
-    <w:lsdException w:name="Colorful Grid Accent 6" w:semiHidden="0" w:uiPriority="73" w:unhideWhenUsed="0"/>
-    <w:lsdException w:name="Subtle Emphasis" w:semiHidden="0" w:uiPriority="19" w:unhideWhenUsed="0" w:qFormat="1"/>
-    <w:lsdException w:name="Intense Emphasis" w:semiHidden="0" w:uiPriority="21" w:unhideWhenUsed="0" w:qFormat="1"/>
-    <w:lsdException w:name="Subtle Reference" w:semiHidden="0" w:uiPriority="31" w:unhideWhenUsed="0" w:qFormat="1"/>
-    <w:lsdException w:name="Intense Reference" w:semiHidden="0" w:uiPriority="32" w:unhideWhenUsed="0" w:qFormat="1"/>
-    <w:lsdException w:name="Book Title" w:semiHidden="0" w:uiPriority="33" w:unhideWhenUsed="0" w:qFormat="1"/>
-    <w:lsdException w:name="Bibliography" w:uiPriority="37"/>
-    <w:lsdException w:name="TOC Heading" w:uiPriority="39" w:qFormat="1"/>
-  </w:latentStyles>
-  <w:style w:type="paragraph" w:default="1" w:styleId="Normal">
-    <w:name w:val="Normal"/>
-  </w:style>
-  <w:style w:type="paragraph" w:styleId="Heading1">
-    <w:name w:val="heading 1"/>
-    <w:basedOn w:val="Normal"/>
-    <w:next w:val="Normal"/>
-    <w:pPr>
-      <w:keepNext/>
-      <w:keepLines/>
-      <w:spacing w:before="400" w:after="120"/>
-      <w:contextualSpacing/>
-      <w:outlineLvl w:val="0"/>
-    </w:pPr>
-    <w:rPr>
-      <w:sz w:val="40"/>
-      <w:szCs w:val="40"/>
-    </w:rPr>
-  </w:style>
-  <w:style w:type="paragraph" w:styleId="Heading2">
-    <w:name w:val="heading 2"/>
-    <w:basedOn w:val="Normal"/>
-    <w:next w:val="Normal"/>
-    <w:pPr>
-      <w:keepNext/>
-      <w:keepLines/>
-      <w:spacing w:before="360" w:after="120"/>
-      <w:contextualSpacing/>
-      <w:outlineLvl w:val="1"/>
-    </w:pPr>
-    <w:rPr>
-      <w:sz w:val="32"/>
-      <w:szCs w:val="32"/>
-    </w:rPr>
-  </w:style>
-  <w:style w:type="paragraph" w:styleId="Heading3">
-    <w:name w:val="heading 3"/>
-    <w:basedOn w:val="Normal"/>
-    <w:next w:val="Normal"/>
-    <w:pPr>
-      <w:keepNext/>
-      <w:keepLines/>
-      <w:spacing w:before="320" w:after="80"/>
-      <w:contextualSpacing/>
-      <w:outlineLvl w:val="2"/>
-    </w:pPr>
-    <w:rPr>
-      <w:color w:val="434343"/>
-      <w:sz w:val="28"/>
-      <w:szCs w:val="28"/>
-    </w:rPr>
-  </w:style>
-  <w:style w:type="paragraph" w:styleId="Heading4">
-    <w:name w:val="heading 4"/>
-    <w:basedOn w:val="Normal"/>
-    <w:next w:val="Normal"/>
-    <w:pPr>
-      <w:keepNext/>
-      <w:keepLines/>
-      <w:spacing w:before="280" w:after="80"/>
-      <w:contextualSpacing/>
-      <w:outlineLvl w:val="3"/>
-    </w:pPr>
-    <w:rPr>
-      <w:color w:val="666666"/>
-      <w:sz w:val="24"/>
-      <w:szCs w:val="24"/>
-    </w:rPr>
-  </w:style>
-  <w:style w:type="paragraph" w:styleId="Heading5">
-    <w:name w:val="heading 5"/>
-    <w:basedOn w:val="Normal"/>
-    <w:next w:val="Normal"/>
-    <w:pPr>
-      <w:keepNext/>
-      <w:keepLines/>
-      <w:spacing w:before="240" w:after="80"/>
-      <w:contextualSpacing/>
-      <w:outlineLvl w:val="4"/>
-    </w:pPr>
-    <w:rPr>
-      <w:color w:val="666666"/>
-    </w:rPr>
-  </w:style>
-  <w:style w:type="paragraph" w:styleId="Heading6">
-    <w:name w:val="heading 6"/>
-    <w:basedOn w:val="Normal"/>
-    <w:next w:val="Normal"/>
-    <w:pPr>
-      <w:keepNext/>
-      <w:keepLines/>
-      <w:spacing w:before="240" w:after="80"/>
-      <w:contextualSpacing/>
-      <w:outlineLvl w:val="5"/>
-    </w:pPr>
-    <w:rPr>
-      <w:i/>
-      <w:color w:val="666666"/>
-    </w:rPr>
-  </w:style>
-  <w:style w:type="character" w:default="1" w:styleId="DefaultParagraphFont">
-    <w:name w:val="Default Paragraph Font"/>
-    <w:uiPriority w:val="1"/>
-    <w:semiHidden/>
-    <w:unhideWhenUsed/>
-  </w:style>
-  <w:style w:type="table" w:default="1" w:styleId="TableNormal">
-    <w:name w:val="Normal Table"/>
-    <w:uiPriority w:val="99"/>
-    <w:semiHidden/>
-    <w:unhideWhenUsed/>
-    <w:tblPr>
-      <w:tblInd w:w="0" w:type="dxa"/>
-      <w:tblCellMar>
-        <w:top w:w="0" w:type="dxa"/>
-        <w:left w:w="108" w:type="dxa"/>
-        <w:bottom w:w="0" w:type="dxa"/>
-        <w:right w:w="108" w:type="dxa"/>
-      </w:tblCellMar>
-    </w:tblPr>
-  </w:style>
-  <w:style w:type="numbering" w:default="1" w:styleId="NoList">
-    <w:name w:val="No List"/>
-    <w:uiPriority w:val="99"/>
-    <w:semiHidden/>
-    <w:unhideWhenUsed/>
-  </w:style>
-  <w:style w:type="paragraph" w:styleId="Title">
-    <w:name w:val="Title"/>
-    <w:basedOn w:val="Normal"/>
-    <w:next w:val="Normal"/>
-    <w:pPr>
-      <w:keepNext/>
-      <w:keepLines/>
-      <w:spacing w:after="60"/>
-      <w:contextualSpacing/>
-    </w:pPr>
-    <w:rPr>
-      <w:sz w:val="52"/>
-      <w:szCs w:val="52"/>
-    </w:rPr>
-  </w:style>
-  <w:style w:type="paragraph" w:styleId="Subtitle">
-    <w:name w:val="Subtitle"/>
-    <w:basedOn w:val="Normal"/>
-    <w:next w:val="Normal"/>
-    <w:pPr>
-      <w:keepNext/>
-      <w:keepLines/>
-      <w:spacing w:after="320"/>
-      <w:contextualSpacing/>
-    </w:pPr>
-    <w:rPr>
-      <w:color w:val="666666"/>
-      <w:sz w:val="30"/>
-      <w:szCs w:val="30"/>
-    </w:rPr>
-  </w:style>
-  <w:style w:type="table" w:customStyle="1" w:styleId="a">
-    <w:basedOn w:val="TableNormal"/>
-    <w:tblPr>
-      <w:tblStyleRowBandSize w:val="1"/>
-      <w:tblStyleColBandSize w:val="1"/>
-      <w:tblInd w:w="0" w:type="dxa"/>
-      <w:tblCellMar>
-        <w:top w:w="0" w:type="dxa"/>
-        <w:left w:w="108" w:type="dxa"/>
-        <w:bottom w:w="0" w:type="dxa"/>
-        <w:right w:w="108" w:type="dxa"/>
-      </w:tblCellMar>
     </w:tblPr>
   </w:style>
 </w:styles>

</xml_diff>